<commit_message>
Logo change, settings complete, some optimization
</commit_message>
<xml_diff>
--- a/Application Information/Terms of Use.docx
+++ b/Application Information/Terms of Use.docx
@@ -29,7 +29,25 @@
           <w:sz w:val="21"/>
           <w:szCs w:val="21"/>
         </w:rPr>
-        <w:t>'This is a legal agreement between you and Geet-Jain Songs application and its related services. Your use of these services is conditioned on your acceptance, without modification, of these Terms of Service. Please read these terms carefully. If you do not agree to these terms, you can contact us for further details (although we do not gurantee a solution).</w:t>
+        <w:t>'This is a legal agreement between you and </w:t>
+      </w:r>
+      <w:r>
+        <w:rPr>
+          <w:rFonts w:ascii="Consolas" w:eastAsia="Times New Roman" w:hAnsi="Consolas" w:cs="Times New Roman"/>
+          <w:color w:val="CE9178"/>
+          <w:sz w:val="21"/>
+          <w:szCs w:val="21"/>
+        </w:rPr>
+        <w:t xml:space="preserve">STAVAN </w:t>
+      </w:r>
+      <w:r>
+        <w:rPr>
+          <w:rFonts w:ascii="Consolas" w:eastAsia="Times New Roman" w:hAnsi="Consolas" w:cs="Times New Roman"/>
+          <w:color w:val="CE9178"/>
+          <w:sz w:val="21"/>
+          <w:szCs w:val="21"/>
+        </w:rPr>
+        <w:t>application and its related services. Your use of these services is conditioned on your acceptance, without modification, of these Terms of Service. Please read these terms carefully. If you do not agree to these terms, you can contact us for further details (although we do not gurantee a solution).</w:t>
       </w:r>
       <w:r>
         <w:rPr>
@@ -47,17 +65,7 @@
           <w:sz w:val="21"/>
           <w:szCs w:val="21"/>
         </w:rPr>
-        <w:t>By using this app, you acknowledge and confirm that</w:t>
-      </w:r>
-      <w:proofErr w:type="gramStart"/>
-      <w:r>
-        <w:rPr>
-          <w:rFonts w:ascii="Consolas" w:eastAsia="Times New Roman" w:hAnsi="Consolas" w:cs="Times New Roman"/>
-          <w:color w:val="CE9178"/>
-          <w:sz w:val="21"/>
-          <w:szCs w:val="21"/>
-        </w:rPr>
-        <w:t>:</w:t>
+        <w:t>By using this app, you acknowledge and confirm that:</w:t>
       </w:r>
       <w:r>
         <w:rPr>
@@ -66,9 +74,17 @@
           <w:sz w:val="21"/>
           <w:szCs w:val="21"/>
         </w:rPr>
-        <w:t>\</w:t>
-      </w:r>
-      <w:proofErr w:type="gramEnd"/>
+        <w:t>\n\n</w:t>
+      </w:r>
+      <w:r>
+        <w:rPr>
+          <w:rFonts w:ascii="Consolas" w:eastAsia="Times New Roman" w:hAnsi="Consolas" w:cs="Times New Roman"/>
+          <w:color w:val="CE9178"/>
+          <w:sz w:val="21"/>
+          <w:szCs w:val="21"/>
+        </w:rPr>
+        <w:t>1. We are constantly making changes in our app to provide the best possible experience. You acknowledge and agree that form and nature of service that we provides, may change from time to time without prior notice.</w:t>
+      </w:r>
       <w:r>
         <w:rPr>
           <w:rFonts w:ascii="Consolas" w:eastAsia="Times New Roman" w:hAnsi="Consolas" w:cs="Times New Roman"/>
@@ -76,24 +92,6 @@
           <w:sz w:val="21"/>
           <w:szCs w:val="21"/>
         </w:rPr>
-        <w:t>n\n</w:t>
-      </w:r>
-      <w:r>
-        <w:rPr>
-          <w:rFonts w:ascii="Consolas" w:eastAsia="Times New Roman" w:hAnsi="Consolas" w:cs="Times New Roman"/>
-          <w:color w:val="CE9178"/>
-          <w:sz w:val="21"/>
-          <w:szCs w:val="21"/>
-        </w:rPr>
-        <w:t>1. We are constantly making changes in our app to provide the best possible experience. You acknowledge and agree that form and nature of service that we provides, may change from time to time without prior notice.</w:t>
-      </w:r>
-      <w:r>
-        <w:rPr>
-          <w:rFonts w:ascii="Consolas" w:eastAsia="Times New Roman" w:hAnsi="Consolas" w:cs="Times New Roman"/>
-          <w:color w:val="D7BA7D"/>
-          <w:sz w:val="21"/>
-          <w:szCs w:val="21"/>
-        </w:rPr>
         <w:t>\n\n</w:t>
       </w:r>
       <w:r>
@@ -222,261 +220,224 @@
         </w:rPr>
         <w:t xml:space="preserve">You understand that all the information which you may have access to, is the sole responsibility of the source from which the content is originated. </w:t>
       </w:r>
-      <w:proofErr w:type="spellStart"/>
-      <w:r>
-        <w:rPr>
-          <w:rFonts w:ascii="Consolas" w:eastAsia="Times New Roman" w:hAnsi="Consolas" w:cs="Times New Roman"/>
-          <w:color w:val="D4D4D4"/>
-          <w:sz w:val="21"/>
-          <w:szCs w:val="21"/>
-        </w:rPr>
-        <w:t>Geet</w:t>
-      </w:r>
-      <w:proofErr w:type="spellEnd"/>
-      <w:r>
-        <w:rPr>
-          <w:rFonts w:ascii="Consolas" w:eastAsia="Times New Roman" w:hAnsi="Consolas" w:cs="Times New Roman"/>
-          <w:color w:val="D4D4D4"/>
-          <w:sz w:val="21"/>
-          <w:szCs w:val="21"/>
-        </w:rPr>
-        <w:t xml:space="preserve">-Jain Songs does its best to give proper credit to the source from which the data was indexed. </w:t>
-      </w:r>
-      <w:proofErr w:type="spellStart"/>
-      <w:r>
-        <w:rPr>
-          <w:rFonts w:ascii="Consolas" w:eastAsia="Times New Roman" w:hAnsi="Consolas" w:cs="Times New Roman"/>
-          <w:color w:val="D4D4D4"/>
-          <w:sz w:val="21"/>
-          <w:szCs w:val="21"/>
-        </w:rPr>
-        <w:t>Geet</w:t>
-      </w:r>
-      <w:proofErr w:type="spellEnd"/>
-      <w:r>
-        <w:rPr>
-          <w:rFonts w:ascii="Consolas" w:eastAsia="Times New Roman" w:hAnsi="Consolas" w:cs="Times New Roman"/>
-          <w:color w:val="D4D4D4"/>
-          <w:sz w:val="21"/>
-          <w:szCs w:val="21"/>
-        </w:rPr>
-        <w:t>-Jain songs lay</w:t>
-      </w:r>
-      <w:r>
-        <w:rPr>
-          <w:rFonts w:ascii="Consolas" w:eastAsia="Times New Roman" w:hAnsi="Consolas" w:cs="Times New Roman"/>
-          <w:color w:val="D4D4D4"/>
-          <w:sz w:val="21"/>
-          <w:szCs w:val="21"/>
-        </w:rPr>
-        <w:t xml:space="preserve"> no claim to the ownership of the content originated at these sites. If some content is cached, it is done for the sole purpose of providing users with the best possible service. If you think that Content is objectionable, please inform us.</w:t>
-      </w:r>
-      <w:r>
-        <w:rPr>
-          <w:rFonts w:ascii="Consolas" w:eastAsia="Times New Roman" w:hAnsi="Consolas" w:cs="Times New Roman"/>
-          <w:color w:val="D4D4D4"/>
-          <w:sz w:val="21"/>
-          <w:szCs w:val="21"/>
-        </w:rPr>
-        <w:t xml:space="preserve">\n\n5. </w:t>
-      </w:r>
-      <w:r>
-        <w:rPr>
-          <w:rFonts w:ascii="Consolas" w:eastAsia="Times New Roman" w:hAnsi="Consolas" w:cs="Times New Roman"/>
-          <w:color w:val="D4D4D4"/>
-          <w:sz w:val="21"/>
-          <w:szCs w:val="21"/>
-        </w:rPr>
-        <w:t xml:space="preserve">If you believe that your work is used in a way that constitutes copyright infringement, or your intellectual property rights have been otherwise violated, please send a notice of copyright infringement to </w:t>
-      </w:r>
-      <w:proofErr w:type="gramStart"/>
-      <w:r>
-        <w:rPr>
-          <w:rFonts w:ascii="Consolas" w:eastAsia="Times New Roman" w:hAnsi="Consolas" w:cs="Times New Roman"/>
-          <w:color w:val="D4D4D4"/>
-          <w:sz w:val="21"/>
-          <w:szCs w:val="21"/>
-        </w:rPr>
-        <w:t>Add</w:t>
-      </w:r>
-      <w:proofErr w:type="gramEnd"/>
-      <w:r>
-        <w:rPr>
-          <w:rFonts w:ascii="Consolas" w:eastAsia="Times New Roman" w:hAnsi="Consolas" w:cs="Times New Roman"/>
-          <w:color w:val="D4D4D4"/>
-          <w:sz w:val="21"/>
-          <w:szCs w:val="21"/>
-        </w:rPr>
-        <w:t xml:space="preserve"> email here.\n</w:t>
-      </w:r>
-      <w:r>
-        <w:rPr>
-          <w:rFonts w:ascii="Consolas" w:eastAsia="Times New Roman" w:hAnsi="Consolas" w:cs="Times New Roman"/>
-          <w:color w:val="D4D4D4"/>
-          <w:sz w:val="21"/>
-          <w:szCs w:val="21"/>
-        </w:rPr>
-        <w:t xml:space="preserve">\n6. </w:t>
-      </w:r>
-      <w:r>
-        <w:rPr>
-          <w:rFonts w:ascii="Consolas" w:eastAsia="Times New Roman" w:hAnsi="Consolas" w:cs="Times New Roman"/>
-          <w:color w:val="D4D4D4"/>
-          <w:sz w:val="21"/>
-          <w:szCs w:val="21"/>
-        </w:rPr>
-        <w:t>Some of the Services may be supported by advertising revenue and may display advertisements and promotions. These advertisements may be targeted to the content of information stored on the Services, queries made through the Services, or other information.</w:t>
-      </w:r>
-      <w:r>
-        <w:rPr>
-          <w:rFonts w:ascii="Consolas" w:eastAsia="Times New Roman" w:hAnsi="Consolas" w:cs="Times New Roman"/>
-          <w:color w:val="D4D4D4"/>
-          <w:sz w:val="21"/>
-          <w:szCs w:val="21"/>
-        </w:rPr>
-        <w:t xml:space="preserve">\n\n7. </w:t>
-      </w:r>
-      <w:r>
-        <w:rPr>
-          <w:rFonts w:ascii="Consolas" w:eastAsia="Times New Roman" w:hAnsi="Consolas" w:cs="Times New Roman"/>
-          <w:color w:val="D4D4D4"/>
-          <w:sz w:val="21"/>
-          <w:szCs w:val="21"/>
-        </w:rPr>
-        <w:t xml:space="preserve">The Services may include hyperlinks to other web sites or content or resources. </w:t>
-      </w:r>
-      <w:r>
-        <w:rPr>
-          <w:rFonts w:ascii="Consolas" w:eastAsia="Times New Roman" w:hAnsi="Consolas" w:cs="Times New Roman"/>
-          <w:color w:val="D4D4D4"/>
-          <w:sz w:val="21"/>
-          <w:szCs w:val="21"/>
-        </w:rPr>
-        <w:t xml:space="preserve">We </w:t>
-      </w:r>
-      <w:r>
-        <w:rPr>
-          <w:rFonts w:ascii="Consolas" w:eastAsia="Times New Roman" w:hAnsi="Consolas" w:cs="Times New Roman"/>
-          <w:color w:val="D4D4D4"/>
-          <w:sz w:val="21"/>
-          <w:szCs w:val="21"/>
-        </w:rPr>
-        <w:t xml:space="preserve">may have no control over any web sites or resources which are provided by companies or persons other than </w:t>
-      </w:r>
-      <w:r>
-        <w:rPr>
-          <w:rFonts w:ascii="Consolas" w:eastAsia="Times New Roman" w:hAnsi="Consolas" w:cs="Times New Roman"/>
-          <w:color w:val="D4D4D4"/>
-          <w:sz w:val="21"/>
-          <w:szCs w:val="21"/>
-        </w:rPr>
-        <w:t>ours.</w:t>
-      </w:r>
-      <w:r>
-        <w:rPr>
-          <w:rFonts w:ascii="Consolas" w:eastAsia="Times New Roman" w:hAnsi="Consolas" w:cs="Times New Roman"/>
-          <w:color w:val="D4D4D4"/>
-          <w:sz w:val="21"/>
-          <w:szCs w:val="21"/>
-        </w:rPr>
-        <w:t xml:space="preserve"> </w:t>
-      </w:r>
-      <w:r>
-        <w:rPr>
-          <w:rFonts w:ascii="Consolas" w:eastAsia="Times New Roman" w:hAnsi="Consolas" w:cs="Times New Roman"/>
-          <w:color w:val="D4D4D4"/>
-          <w:sz w:val="21"/>
-          <w:szCs w:val="21"/>
-        </w:rPr>
-        <w:t xml:space="preserve">You acknowledge and agree that </w:t>
-      </w:r>
-      <w:proofErr w:type="spellStart"/>
-      <w:r>
-        <w:rPr>
-          <w:rFonts w:ascii="Consolas" w:eastAsia="Times New Roman" w:hAnsi="Consolas" w:cs="Times New Roman"/>
-          <w:color w:val="D4D4D4"/>
-          <w:sz w:val="21"/>
-          <w:szCs w:val="21"/>
-        </w:rPr>
-        <w:t>Geet</w:t>
-      </w:r>
-      <w:proofErr w:type="spellEnd"/>
-      <w:r>
-        <w:rPr>
-          <w:rFonts w:ascii="Consolas" w:eastAsia="Times New Roman" w:hAnsi="Consolas" w:cs="Times New Roman"/>
-          <w:color w:val="D4D4D4"/>
-          <w:sz w:val="21"/>
-          <w:szCs w:val="21"/>
-        </w:rPr>
-        <w:t>-Jain Songs</w:t>
-      </w:r>
-      <w:r>
-        <w:rPr>
-          <w:rFonts w:ascii="Consolas" w:eastAsia="Times New Roman" w:hAnsi="Consolas" w:cs="Times New Roman"/>
-          <w:color w:val="D4D4D4"/>
-          <w:sz w:val="21"/>
-          <w:szCs w:val="21"/>
-        </w:rPr>
-        <w:t xml:space="preserve"> is not responsible for the availability of any such external sites or resources, and does not endorse any advertising, products, or other materials on or available fr</w:t>
-      </w:r>
-      <w:r>
-        <w:rPr>
-          <w:rFonts w:ascii="Consolas" w:eastAsia="Times New Roman" w:hAnsi="Consolas" w:cs="Times New Roman"/>
-          <w:color w:val="D4D4D4"/>
-          <w:sz w:val="21"/>
-          <w:szCs w:val="21"/>
-        </w:rPr>
-        <w:t>om such web sites or resources.</w:t>
-      </w:r>
-      <w:r>
-        <w:rPr>
-          <w:rFonts w:ascii="Consolas" w:eastAsia="Times New Roman" w:hAnsi="Consolas" w:cs="Times New Roman"/>
-          <w:color w:val="D4D4D4"/>
-          <w:sz w:val="21"/>
-          <w:szCs w:val="21"/>
-        </w:rPr>
-        <w:t xml:space="preserve"> </w:t>
-      </w:r>
-      <w:r>
-        <w:rPr>
-          <w:rFonts w:ascii="Consolas" w:eastAsia="Times New Roman" w:hAnsi="Consolas" w:cs="Times New Roman"/>
-          <w:color w:val="D4D4D4"/>
-          <w:sz w:val="21"/>
-          <w:szCs w:val="21"/>
-        </w:rPr>
-        <w:t xml:space="preserve">You acknowledge and agree that </w:t>
-      </w:r>
-      <w:proofErr w:type="spellStart"/>
-      <w:r>
-        <w:rPr>
-          <w:rFonts w:ascii="Consolas" w:eastAsia="Times New Roman" w:hAnsi="Consolas" w:cs="Times New Roman"/>
-          <w:color w:val="D4D4D4"/>
-          <w:sz w:val="21"/>
-          <w:szCs w:val="21"/>
-        </w:rPr>
-        <w:t>Geet</w:t>
-      </w:r>
-      <w:proofErr w:type="spellEnd"/>
-      <w:r>
-        <w:rPr>
-          <w:rFonts w:ascii="Consolas" w:eastAsia="Times New Roman" w:hAnsi="Consolas" w:cs="Times New Roman"/>
-          <w:color w:val="D4D4D4"/>
-          <w:sz w:val="21"/>
-          <w:szCs w:val="21"/>
-        </w:rPr>
-        <w:t>-Jain Songs</w:t>
-      </w:r>
-      <w:r>
-        <w:rPr>
-          <w:rFonts w:ascii="Consolas" w:eastAsia="Times New Roman" w:hAnsi="Consolas" w:cs="Times New Roman"/>
-          <w:color w:val="D4D4D4"/>
-          <w:sz w:val="21"/>
-          <w:szCs w:val="21"/>
-        </w:rPr>
-        <w:t xml:space="preserve"> is not liable for any loss or damage which may be incurred by you as a result of the availability of those external sites or resources, or as a result of any reliance placed by you on the completeness, accuracy or existence of any advertising, products or other materials on, or available from, such web sites or resources.</w:t>
+      <w:r>
+        <w:rPr>
+          <w:rFonts w:ascii="Consolas" w:eastAsia="Times New Roman" w:hAnsi="Consolas" w:cs="Times New Roman"/>
+          <w:color w:val="D4D4D4"/>
+          <w:sz w:val="21"/>
+          <w:szCs w:val="21"/>
+        </w:rPr>
+        <w:t xml:space="preserve">STAVAN </w:t>
       </w:r>
       <w:bookmarkStart w:id="0" w:name="_GoBack"/>
       <w:bookmarkEnd w:id="0"/>
+      <w:r>
+        <w:rPr>
+          <w:rFonts w:ascii="Consolas" w:eastAsia="Times New Roman" w:hAnsi="Consolas" w:cs="Times New Roman"/>
+          <w:color w:val="D4D4D4"/>
+          <w:sz w:val="21"/>
+          <w:szCs w:val="21"/>
+        </w:rPr>
+        <w:t xml:space="preserve">does its best to give proper credit to the source from which the data was indexed. </w:t>
+      </w:r>
+      <w:r>
+        <w:rPr>
+          <w:rFonts w:ascii="Consolas" w:eastAsia="Times New Roman" w:hAnsi="Consolas" w:cs="Times New Roman"/>
+          <w:color w:val="D4D4D4"/>
+          <w:sz w:val="21"/>
+          <w:szCs w:val="21"/>
+        </w:rPr>
+        <w:t>STAVAN</w:t>
+      </w:r>
+      <w:r>
+        <w:rPr>
+          <w:rFonts w:ascii="Consolas" w:eastAsia="Times New Roman" w:hAnsi="Consolas" w:cs="Times New Roman"/>
+          <w:color w:val="D4D4D4"/>
+          <w:sz w:val="21"/>
+          <w:szCs w:val="21"/>
+        </w:rPr>
+        <w:t xml:space="preserve"> lay</w:t>
+      </w:r>
+      <w:r>
+        <w:rPr>
+          <w:rFonts w:ascii="Consolas" w:eastAsia="Times New Roman" w:hAnsi="Consolas" w:cs="Times New Roman"/>
+          <w:color w:val="D4D4D4"/>
+          <w:sz w:val="21"/>
+          <w:szCs w:val="21"/>
+        </w:rPr>
+        <w:t xml:space="preserve"> no claim to the ownership of the content originated at these sites. If some content is cached, it is done for the sole purpose of providing users with the best possible service. If you think that Content is objectionable, please inform us.</w:t>
+      </w:r>
+      <w:r>
+        <w:rPr>
+          <w:rFonts w:ascii="Consolas" w:eastAsia="Times New Roman" w:hAnsi="Consolas" w:cs="Times New Roman"/>
+          <w:color w:val="D4D4D4"/>
+          <w:sz w:val="21"/>
+          <w:szCs w:val="21"/>
+        </w:rPr>
+        <w:t xml:space="preserve">\n\n5. </w:t>
+      </w:r>
+      <w:r>
+        <w:rPr>
+          <w:rFonts w:ascii="Consolas" w:eastAsia="Times New Roman" w:hAnsi="Consolas" w:cs="Times New Roman"/>
+          <w:color w:val="D4D4D4"/>
+          <w:sz w:val="21"/>
+          <w:szCs w:val="21"/>
+        </w:rPr>
+        <w:t xml:space="preserve">If you believe that your work is used in a way that constitutes copyright infringement, or your intellectual property rights have been otherwise violated, please send a notice of copyright infringement to </w:t>
+      </w:r>
+      <w:r>
+        <w:rPr>
+          <w:rFonts w:ascii="Consolas" w:eastAsia="Times New Roman" w:hAnsi="Consolas" w:cs="Times New Roman"/>
+          <w:color w:val="D4D4D4"/>
+          <w:sz w:val="21"/>
+          <w:szCs w:val="21"/>
+        </w:rPr>
+        <w:t>Add email here.\n</w:t>
+      </w:r>
+      <w:r>
+        <w:rPr>
+          <w:rFonts w:ascii="Consolas" w:eastAsia="Times New Roman" w:hAnsi="Consolas" w:cs="Times New Roman"/>
+          <w:color w:val="D4D4D4"/>
+          <w:sz w:val="21"/>
+          <w:szCs w:val="21"/>
+        </w:rPr>
+        <w:t xml:space="preserve">\n6. </w:t>
+      </w:r>
+      <w:r>
+        <w:rPr>
+          <w:rFonts w:ascii="Consolas" w:eastAsia="Times New Roman" w:hAnsi="Consolas" w:cs="Times New Roman"/>
+          <w:color w:val="D4D4D4"/>
+          <w:sz w:val="21"/>
+          <w:szCs w:val="21"/>
+        </w:rPr>
+        <w:t>Some of the Services may be supported by advertising revenue and may display advertisements and promotions. These advertisements may be targeted to the content of information stored on the Services, queries made through the Services, or other information.</w:t>
+      </w:r>
+      <w:r>
+        <w:rPr>
+          <w:rFonts w:ascii="Consolas" w:eastAsia="Times New Roman" w:hAnsi="Consolas" w:cs="Times New Roman"/>
+          <w:color w:val="D4D4D4"/>
+          <w:sz w:val="21"/>
+          <w:szCs w:val="21"/>
+        </w:rPr>
+        <w:t xml:space="preserve">\n\n7. </w:t>
+      </w:r>
+      <w:r>
+        <w:rPr>
+          <w:rFonts w:ascii="Consolas" w:eastAsia="Times New Roman" w:hAnsi="Consolas" w:cs="Times New Roman"/>
+          <w:color w:val="D4D4D4"/>
+          <w:sz w:val="21"/>
+          <w:szCs w:val="21"/>
+        </w:rPr>
+        <w:t xml:space="preserve">The Services may include hyperlinks to other web sites or content or resources. </w:t>
+      </w:r>
+      <w:r>
+        <w:rPr>
+          <w:rFonts w:ascii="Consolas" w:eastAsia="Times New Roman" w:hAnsi="Consolas" w:cs="Times New Roman"/>
+          <w:color w:val="D4D4D4"/>
+          <w:sz w:val="21"/>
+          <w:szCs w:val="21"/>
+        </w:rPr>
+        <w:t xml:space="preserve">We </w:t>
+      </w:r>
+      <w:r>
+        <w:rPr>
+          <w:rFonts w:ascii="Consolas" w:eastAsia="Times New Roman" w:hAnsi="Consolas" w:cs="Times New Roman"/>
+          <w:color w:val="D4D4D4"/>
+          <w:sz w:val="21"/>
+          <w:szCs w:val="21"/>
+        </w:rPr>
+        <w:t xml:space="preserve">may have no control over any web sites or resources which are provided by companies or persons other than </w:t>
+      </w:r>
+      <w:r>
+        <w:rPr>
+          <w:rFonts w:ascii="Consolas" w:eastAsia="Times New Roman" w:hAnsi="Consolas" w:cs="Times New Roman"/>
+          <w:color w:val="D4D4D4"/>
+          <w:sz w:val="21"/>
+          <w:szCs w:val="21"/>
+        </w:rPr>
+        <w:t>ours.</w:t>
+      </w:r>
+      <w:r>
+        <w:rPr>
+          <w:rFonts w:ascii="Consolas" w:eastAsia="Times New Roman" w:hAnsi="Consolas" w:cs="Times New Roman"/>
+          <w:color w:val="D4D4D4"/>
+          <w:sz w:val="21"/>
+          <w:szCs w:val="21"/>
+        </w:rPr>
+        <w:t xml:space="preserve"> </w:t>
+      </w:r>
+      <w:r>
+        <w:rPr>
+          <w:rFonts w:ascii="Consolas" w:eastAsia="Times New Roman" w:hAnsi="Consolas" w:cs="Times New Roman"/>
+          <w:color w:val="D4D4D4"/>
+          <w:sz w:val="21"/>
+          <w:szCs w:val="21"/>
+        </w:rPr>
+        <w:t xml:space="preserve">You acknowledge and agree that </w:t>
+      </w:r>
+      <w:r>
+        <w:rPr>
+          <w:rFonts w:ascii="Consolas" w:eastAsia="Times New Roman" w:hAnsi="Consolas" w:cs="Times New Roman"/>
+          <w:color w:val="D4D4D4"/>
+          <w:sz w:val="21"/>
+          <w:szCs w:val="21"/>
+        </w:rPr>
+        <w:t>STAVAN</w:t>
+      </w:r>
+      <w:r>
+        <w:rPr>
+          <w:rFonts w:ascii="Consolas" w:eastAsia="Times New Roman" w:hAnsi="Consolas" w:cs="Times New Roman"/>
+          <w:color w:val="D4D4D4"/>
+          <w:sz w:val="21"/>
+          <w:szCs w:val="21"/>
+        </w:rPr>
+        <w:t xml:space="preserve"> is not responsible for the availability of any such external sites or resources, and does not endorse any advertising, products, or other materials on or available fr</w:t>
+      </w:r>
+      <w:r>
+        <w:rPr>
+          <w:rFonts w:ascii="Consolas" w:eastAsia="Times New Roman" w:hAnsi="Consolas" w:cs="Times New Roman"/>
+          <w:color w:val="D4D4D4"/>
+          <w:sz w:val="21"/>
+          <w:szCs w:val="21"/>
+        </w:rPr>
+        <w:t>om such web sites or resources.</w:t>
+      </w:r>
+      <w:r>
+        <w:rPr>
+          <w:rFonts w:ascii="Consolas" w:eastAsia="Times New Roman" w:hAnsi="Consolas" w:cs="Times New Roman"/>
+          <w:color w:val="D4D4D4"/>
+          <w:sz w:val="21"/>
+          <w:szCs w:val="21"/>
+        </w:rPr>
+        <w:t xml:space="preserve"> </w:t>
+      </w:r>
+      <w:r>
+        <w:rPr>
+          <w:rFonts w:ascii="Consolas" w:eastAsia="Times New Roman" w:hAnsi="Consolas" w:cs="Times New Roman"/>
+          <w:color w:val="D4D4D4"/>
+          <w:sz w:val="21"/>
+          <w:szCs w:val="21"/>
+        </w:rPr>
+        <w:t xml:space="preserve">You acknowledge and agree that </w:t>
+      </w:r>
+      <w:r>
+        <w:rPr>
+          <w:rFonts w:ascii="Consolas" w:eastAsia="Times New Roman" w:hAnsi="Consolas" w:cs="Times New Roman"/>
+          <w:color w:val="D4D4D4"/>
+          <w:sz w:val="21"/>
+          <w:szCs w:val="21"/>
+        </w:rPr>
+        <w:t xml:space="preserve">STAVAN </w:t>
+      </w:r>
+      <w:r>
+        <w:rPr>
+          <w:rFonts w:ascii="Consolas" w:eastAsia="Times New Roman" w:hAnsi="Consolas" w:cs="Times New Roman"/>
+          <w:color w:val="D4D4D4"/>
+          <w:sz w:val="21"/>
+          <w:szCs w:val="21"/>
+        </w:rPr>
+        <w:t>is not liable for any loss or damage which may be incurred by you as a result of the availability of those external sites or resources, or as a result of any reliance placed by you on the completeness, accuracy or existence of any advertising, products or other materials on, or available from, such web sites or resources.</w:t>
+      </w:r>
     </w:p>
     <w:p/>
     <w:sectPr>

</xml_diff>